<commit_message>
Se realizo el Organigrama para el Proyecto
</commit_message>
<xml_diff>
--- a/ProyectoFinal.docx
+++ b/ProyectoFinal.docx
@@ -90,7 +90,7 @@
                     </pic:cNvPicPr>
                   </pic:nvPicPr>
                   <pic:blipFill>
-                    <a:blip r:embed="rId4">
+                    <a:blip r:embed="rId5">
                       <a:extLst>
                         <a:ext uri="{28A0092B-C50C-407E-A947-70E740481C1C}">
                           <a14:useLocalDpi xmlns:a14="http://schemas.microsoft.com/office/drawing/2010/main" val="0"/>
@@ -151,8 +151,6 @@
         </w:rPr>
         <w:t>Programación Avanzada</w:t>
       </w:r>
-      <w:bookmarkStart w:id="0" w:name="_GoBack"/>
-      <w:bookmarkEnd w:id="0"/>
     </w:p>
     <w:p>
       <w:pPr>
@@ -349,23 +347,13 @@
           <w:szCs w:val="24"/>
         </w:rPr>
       </w:pPr>
-      <w:proofErr w:type="spellStart"/>
-      <w:r>
-        <w:rPr>
-          <w:rFonts w:ascii="Arial Unicode MS" w:eastAsia="Arial Unicode MS" w:hAnsi="Arial Unicode MS" w:cs="Arial Unicode MS"/>
-          <w:sz w:val="24"/>
-          <w:szCs w:val="24"/>
-        </w:rPr>
-        <w:t>Jordan</w:t>
-      </w:r>
-      <w:proofErr w:type="spellEnd"/>
-      <w:r>
-        <w:rPr>
-          <w:rFonts w:ascii="Arial Unicode MS" w:eastAsia="Arial Unicode MS" w:hAnsi="Arial Unicode MS" w:cs="Arial Unicode MS"/>
-          <w:sz w:val="24"/>
-          <w:szCs w:val="24"/>
-        </w:rPr>
-        <w:t xml:space="preserve"> Sánchez </w:t>
+      <w:r>
+        <w:rPr>
+          <w:rFonts w:ascii="Arial Unicode MS" w:eastAsia="Arial Unicode MS" w:hAnsi="Arial Unicode MS" w:cs="Arial Unicode MS"/>
+          <w:sz w:val="24"/>
+          <w:szCs w:val="24"/>
+        </w:rPr>
+        <w:t xml:space="preserve">Jordan Sánchez </w:t>
       </w:r>
     </w:p>
     <w:p>
@@ -378,34 +366,14 @@
           <w:szCs w:val="24"/>
         </w:rPr>
       </w:pPr>
-      <w:proofErr w:type="spellStart"/>
-      <w:r>
-        <w:rPr>
-          <w:rFonts w:ascii="Arial Unicode MS" w:eastAsia="Arial Unicode MS" w:hAnsi="Arial Unicode MS" w:cs="Arial Unicode MS"/>
-          <w:sz w:val="24"/>
-          <w:szCs w:val="24"/>
-        </w:rPr>
-        <w:t>Lizeth</w:t>
-      </w:r>
-      <w:proofErr w:type="spellEnd"/>
-      <w:r>
-        <w:rPr>
-          <w:rFonts w:ascii="Arial Unicode MS" w:eastAsia="Arial Unicode MS" w:hAnsi="Arial Unicode MS" w:cs="Arial Unicode MS"/>
-          <w:sz w:val="24"/>
-          <w:szCs w:val="24"/>
-        </w:rPr>
-        <w:t xml:space="preserve"> </w:t>
-      </w:r>
-      <w:proofErr w:type="spellStart"/>
-      <w:r>
-        <w:rPr>
-          <w:rFonts w:ascii="Arial Unicode MS" w:eastAsia="Arial Unicode MS" w:hAnsi="Arial Unicode MS" w:cs="Arial Unicode MS"/>
-          <w:sz w:val="24"/>
-          <w:szCs w:val="24"/>
-        </w:rPr>
-        <w:t>Toasa</w:t>
-      </w:r>
-      <w:proofErr w:type="spellEnd"/>
+      <w:r>
+        <w:rPr>
+          <w:rFonts w:ascii="Arial Unicode MS" w:eastAsia="Arial Unicode MS" w:hAnsi="Arial Unicode MS" w:cs="Arial Unicode MS"/>
+          <w:sz w:val="24"/>
+          <w:szCs w:val="24"/>
+        </w:rPr>
+        <w:t>Lizeth Toasa</w:t>
+      </w:r>
     </w:p>
     <w:p>
       <w:pPr>
@@ -568,22 +536,20 @@
     <w:p>
       <w:pPr>
         <w:rPr>
-          <w:rFonts w:ascii="Arial Unicode MS" w:eastAsia="Arial Unicode MS" w:hAnsi="Arial Unicode MS" w:cs="Arial Unicode MS"/>
-          <w:b/>
-          <w:sz w:val="24"/>
-          <w:szCs w:val="24"/>
-          <w:u w:val="single"/>
-        </w:rPr>
-      </w:pPr>
-      <w:r>
-        <w:rPr>
-          <w:rFonts w:ascii="Arial Unicode MS" w:eastAsia="Arial Unicode MS" w:hAnsi="Arial Unicode MS" w:cs="Arial Unicode MS"/>
-          <w:b/>
-          <w:sz w:val="24"/>
-          <w:szCs w:val="24"/>
-          <w:u w:val="single"/>
-        </w:rPr>
-        <w:t>BOMBERMAN</w:t>
+          <w:rFonts w:ascii="Arial" w:eastAsia="Arial Unicode MS" w:hAnsi="Arial" w:cs="Arial"/>
+          <w:b/>
+          <w:sz w:val="24"/>
+          <w:szCs w:val="24"/>
+        </w:rPr>
+      </w:pPr>
+      <w:r>
+        <w:rPr>
+          <w:rFonts w:ascii="Arial" w:eastAsia="Arial Unicode MS" w:hAnsi="Arial" w:cs="Arial"/>
+          <w:b/>
+          <w:sz w:val="24"/>
+          <w:szCs w:val="24"/>
+        </w:rPr>
+        <w:t>Bomberman</w:t>
       </w:r>
     </w:p>
     <w:p>
@@ -620,7 +586,7 @@
                     </pic:cNvPicPr>
                   </pic:nvPicPr>
                   <pic:blipFill>
-                    <a:blip r:embed="rId5">
+                    <a:blip r:embed="rId6">
                       <a:extLst>
                         <a:ext uri="{28A0092B-C50C-407E-A947-70E740481C1C}">
                           <a14:useLocalDpi xmlns:a14="http://schemas.microsoft.com/office/drawing/2010/main" val="0"/>
@@ -669,16 +635,7 @@
           <w:szCs w:val="24"/>
           <w:shd w:val="clear" w:color="auto" w:fill="FFFFFF"/>
         </w:rPr>
-        <w:t>Es</w:t>
-      </w:r>
-      <w:r>
-        <w:rPr>
-          <w:rFonts w:ascii="Arial" w:hAnsi="Arial" w:cs="Arial"/>
-          <w:sz w:val="24"/>
-          <w:szCs w:val="24"/>
-          <w:shd w:val="clear" w:color="auto" w:fill="FFFFFF"/>
-        </w:rPr>
-        <w:t xml:space="preserve"> un</w:t>
+        <w:t>Es un</w:t>
       </w:r>
       <w:r>
         <w:rPr>
@@ -690,7 +647,7 @@
         </w:rPr>
         <w:t> </w:t>
       </w:r>
-      <w:hyperlink r:id="rId6" w:tooltip="Videojuego" w:history="1">
+      <w:hyperlink r:id="rId7" w:tooltip="Videojuego" w:history="1">
         <w:r>
           <w:rPr>
             <w:rStyle w:val="Hipervnculo"/>
@@ -733,7 +690,7 @@
         </w:rPr>
         <w:t> </w:t>
       </w:r>
-      <w:hyperlink r:id="rId7" w:tooltip="Hudson Soft" w:history="1">
+      <w:hyperlink r:id="rId8" w:tooltip="Hudson Soft" w:history="1">
         <w:r>
           <w:rPr>
             <w:rStyle w:val="Hipervnculo"/>
@@ -780,20 +737,12 @@
       <w:pPr>
         <w:jc w:val="both"/>
         <w:rPr>
-          <w:rFonts w:ascii="Arial" w:eastAsia="Arial Unicode MS" w:hAnsi="Arial" w:cs="Arial"/>
-          <w:sz w:val="24"/>
-          <w:szCs w:val="24"/>
-        </w:rPr>
-      </w:pPr>
-      <w:r>
-        <w:rPr>
           <w:rFonts w:ascii="Arial" w:hAnsi="Arial" w:cs="Arial"/>
           <w:sz w:val="24"/>
           <w:szCs w:val="24"/>
           <w:shd w:val="clear" w:color="auto" w:fill="FFFFFF"/>
         </w:rPr>
-        <w:t xml:space="preserve">El personaje </w:t>
-      </w:r>
+      </w:pPr>
       <w:r>
         <w:rPr>
           <w:rFonts w:ascii="Arial" w:hAnsi="Arial" w:cs="Arial"/>
@@ -801,7 +750,7 @@
           <w:szCs w:val="24"/>
           <w:shd w:val="clear" w:color="auto" w:fill="FFFFFF"/>
         </w:rPr>
-        <w:t xml:space="preserve">Bomberman es un hombre (robot) </w:t>
+        <w:t>El personaje Bomberman es un hombre (robot) que debe atravesar un laberinto al tiempo que evita a diversos enemigos. Las puertas que conducen a otras salas del laberinto se encuentran bajo rocas que Bomberman debe destruir con bombas. Hay objetos que pueden ayudar a mejorar las bombas de Bomberman, como la habilidad de fuego, que mejora el alcance de las explosiones de las bombas. Bomberman se vuelve humano cuando escapa y llega a la superficie.</w:t>
       </w:r>
       <w:r>
         <w:rPr>
@@ -810,13 +759,699 @@
           <w:szCs w:val="24"/>
           <w:shd w:val="clear" w:color="auto" w:fill="FFFFFF"/>
         </w:rPr>
-        <w:t>que debe atravesar un laberinto al tiempo que evita a diversos enemigos. Las puertas que conducen a otras salas del laberinto se encuentran bajo rocas que Bomberman debe destruir con bombas. Hay objetos que pueden ayudar a mejorar las bombas de Bomberman, como la habilidad de fuego, que mejora el alcance de las explosiones de las bombas. Bomberman se vuelve humano cuando escapa y llega a la superficie.</w:t>
-      </w:r>
-    </w:p>
-    <w:p/>
+        <w:t>[1]</w:t>
+      </w:r>
+    </w:p>
+    <w:p>
+      <w:pPr>
+        <w:jc w:val="both"/>
+        <w:rPr>
+          <w:rFonts w:ascii="Arial" w:eastAsia="Arial Unicode MS" w:hAnsi="Arial" w:cs="Arial"/>
+          <w:b/>
+          <w:sz w:val="24"/>
+          <w:szCs w:val="24"/>
+        </w:rPr>
+      </w:pPr>
+      <w:r>
+        <w:rPr>
+          <w:rFonts w:ascii="Arial" w:eastAsia="Arial Unicode MS" w:hAnsi="Arial" w:cs="Arial"/>
+          <w:b/>
+          <w:sz w:val="24"/>
+          <w:szCs w:val="24"/>
+        </w:rPr>
+        <w:t>Herramientas a utilizar:</w:t>
+      </w:r>
+    </w:p>
+    <w:p>
+      <w:pPr>
+        <w:pStyle w:val="Prrafodelista"/>
+        <w:numPr>
+          <w:ilvl w:val="0"/>
+          <w:numId w:val="1"/>
+        </w:numPr>
+        <w:jc w:val="both"/>
+        <w:rPr>
+          <w:rFonts w:ascii="Arial" w:eastAsia="Arial Unicode MS" w:hAnsi="Arial" w:cs="Arial"/>
+          <w:b/>
+          <w:sz w:val="24"/>
+          <w:szCs w:val="24"/>
+        </w:rPr>
+      </w:pPr>
+      <w:r>
+        <w:rPr>
+          <w:rFonts w:ascii="Arial" w:eastAsia="Arial Unicode MS" w:hAnsi="Arial" w:cs="Arial"/>
+          <w:b/>
+          <w:sz w:val="24"/>
+          <w:szCs w:val="24"/>
+        </w:rPr>
+        <w:t xml:space="preserve">Python: </w:t>
+      </w:r>
+      <w:r>
+        <w:rPr>
+          <w:rFonts w:ascii="Arial" w:eastAsia="Arial Unicode MS" w:hAnsi="Arial" w:cs="Arial"/>
+          <w:sz w:val="24"/>
+          <w:szCs w:val="24"/>
+        </w:rPr>
+        <w:t>es un lenguaje de programación dinámico e interpretado, es un leguaje compatible con varias plataformas como BNBU/Linux, Windows, Mac, entre otros, y es adecuado para casi todo proyecto.</w:t>
+      </w:r>
+      <w:r>
+        <w:rPr>
+          <w:rFonts w:ascii="Arial" w:eastAsia="Arial Unicode MS" w:hAnsi="Arial" w:cs="Arial"/>
+          <w:sz w:val="24"/>
+          <w:szCs w:val="24"/>
+        </w:rPr>
+        <w:t xml:space="preserve"> [2</w:t>
+      </w:r>
+      <w:r>
+        <w:rPr>
+          <w:rFonts w:ascii="Arial" w:eastAsia="Arial Unicode MS" w:hAnsi="Arial" w:cs="Arial"/>
+          <w:sz w:val="24"/>
+          <w:szCs w:val="24"/>
+        </w:rPr>
+        <w:t>]</w:t>
+      </w:r>
+    </w:p>
+    <w:p>
+      <w:pPr>
+        <w:pStyle w:val="Prrafodelista"/>
+        <w:numPr>
+          <w:ilvl w:val="0"/>
+          <w:numId w:val="2"/>
+        </w:numPr>
+        <w:jc w:val="both"/>
+        <w:rPr>
+          <w:rFonts w:ascii="Arial" w:eastAsia="Arial Unicode MS" w:hAnsi="Arial" w:cs="Arial"/>
+          <w:b/>
+          <w:sz w:val="24"/>
+          <w:szCs w:val="24"/>
+        </w:rPr>
+      </w:pPr>
+      <w:r>
+        <w:rPr>
+          <w:rFonts w:ascii="Arial" w:eastAsia="Arial Unicode MS" w:hAnsi="Arial" w:cs="Arial"/>
+          <w:sz w:val="24"/>
+          <w:szCs w:val="24"/>
+        </w:rPr>
+        <w:t>es fácil de aprender</w:t>
+      </w:r>
+    </w:p>
+    <w:p>
+      <w:pPr>
+        <w:pStyle w:val="Prrafodelista"/>
+        <w:numPr>
+          <w:ilvl w:val="0"/>
+          <w:numId w:val="2"/>
+        </w:numPr>
+        <w:jc w:val="both"/>
+        <w:rPr>
+          <w:rFonts w:ascii="Arial" w:eastAsia="Arial Unicode MS" w:hAnsi="Arial" w:cs="Arial"/>
+          <w:b/>
+          <w:sz w:val="24"/>
+          <w:szCs w:val="24"/>
+        </w:rPr>
+      </w:pPr>
+      <w:r>
+        <w:rPr>
+          <w:rFonts w:ascii="Arial" w:eastAsia="Arial Unicode MS" w:hAnsi="Arial" w:cs="Arial"/>
+          <w:sz w:val="24"/>
+          <w:szCs w:val="24"/>
+        </w:rPr>
+        <w:t>excelente documentación</w:t>
+      </w:r>
+    </w:p>
+    <w:p>
+      <w:pPr>
+        <w:pStyle w:val="Prrafodelista"/>
+        <w:numPr>
+          <w:ilvl w:val="0"/>
+          <w:numId w:val="2"/>
+        </w:numPr>
+        <w:jc w:val="both"/>
+        <w:rPr>
+          <w:rFonts w:ascii="Arial" w:eastAsia="Arial Unicode MS" w:hAnsi="Arial" w:cs="Arial"/>
+          <w:b/>
+          <w:sz w:val="24"/>
+          <w:szCs w:val="24"/>
+        </w:rPr>
+      </w:pPr>
+      <w:r>
+        <w:rPr>
+          <w:rFonts w:ascii="Arial" w:eastAsia="Arial Unicode MS" w:hAnsi="Arial" w:cs="Arial"/>
+          <w:sz w:val="24"/>
+          <w:szCs w:val="24"/>
+        </w:rPr>
+        <w:t>promueve código elegante, simple y fácil de leer.</w:t>
+      </w:r>
+    </w:p>
+    <w:p>
+      <w:pPr>
+        <w:pStyle w:val="Prrafodelista"/>
+        <w:numPr>
+          <w:ilvl w:val="0"/>
+          <w:numId w:val="2"/>
+        </w:numPr>
+        <w:jc w:val="both"/>
+        <w:rPr>
+          <w:rFonts w:ascii="Arial" w:eastAsia="Arial Unicode MS" w:hAnsi="Arial" w:cs="Arial"/>
+          <w:b/>
+          <w:sz w:val="24"/>
+          <w:szCs w:val="24"/>
+        </w:rPr>
+      </w:pPr>
+      <w:r>
+        <w:rPr>
+          <w:rFonts w:ascii="Arial" w:eastAsia="Arial Unicode MS" w:hAnsi="Arial" w:cs="Arial"/>
+          <w:sz w:val="24"/>
+          <w:szCs w:val="24"/>
+        </w:rPr>
+        <w:t>Puedes adaptar el programa a cualquier cambio.</w:t>
+      </w:r>
+    </w:p>
+    <w:p>
+      <w:pPr>
+        <w:pStyle w:val="Prrafodelista"/>
+        <w:numPr>
+          <w:ilvl w:val="0"/>
+          <w:numId w:val="1"/>
+        </w:numPr>
+        <w:jc w:val="both"/>
+        <w:rPr>
+          <w:rFonts w:ascii="Arial" w:eastAsia="Arial Unicode MS" w:hAnsi="Arial" w:cs="Arial"/>
+          <w:b/>
+          <w:sz w:val="24"/>
+          <w:szCs w:val="24"/>
+        </w:rPr>
+      </w:pPr>
+      <w:r>
+        <w:rPr>
+          <w:rFonts w:ascii="Arial" w:eastAsia="Arial Unicode MS" w:hAnsi="Arial" w:cs="Arial"/>
+          <w:b/>
+          <w:sz w:val="24"/>
+          <w:szCs w:val="24"/>
+        </w:rPr>
+        <w:t xml:space="preserve">Pygame: </w:t>
+      </w:r>
+      <w:r>
+        <w:rPr>
+          <w:rFonts w:ascii="Arial" w:eastAsia="Arial Unicode MS" w:hAnsi="Arial" w:cs="Arial"/>
+          <w:sz w:val="24"/>
+          <w:szCs w:val="24"/>
+        </w:rPr>
+        <w:t>es una biblioteca incorporada en Python multimedia.</w:t>
+      </w:r>
+      <w:r>
+        <w:rPr>
+          <w:rFonts w:ascii="Arial" w:eastAsia="Arial Unicode MS" w:hAnsi="Arial" w:cs="Arial"/>
+          <w:sz w:val="24"/>
+          <w:szCs w:val="24"/>
+        </w:rPr>
+        <w:t xml:space="preserve"> [2</w:t>
+      </w:r>
+      <w:r>
+        <w:rPr>
+          <w:rFonts w:ascii="Arial" w:eastAsia="Arial Unicode MS" w:hAnsi="Arial" w:cs="Arial"/>
+          <w:sz w:val="24"/>
+          <w:szCs w:val="24"/>
+        </w:rPr>
+        <w:t>]</w:t>
+      </w:r>
+    </w:p>
+    <w:p>
+      <w:pPr>
+        <w:pStyle w:val="Prrafodelista"/>
+        <w:numPr>
+          <w:ilvl w:val="0"/>
+          <w:numId w:val="3"/>
+        </w:numPr>
+        <w:jc w:val="both"/>
+        <w:rPr>
+          <w:rFonts w:ascii="Arial" w:eastAsia="Arial Unicode MS" w:hAnsi="Arial" w:cs="Arial"/>
+          <w:b/>
+          <w:sz w:val="24"/>
+          <w:szCs w:val="24"/>
+        </w:rPr>
+      </w:pPr>
+      <w:r>
+        <w:rPr>
+          <w:rFonts w:ascii="Arial" w:eastAsia="Arial Unicode MS" w:hAnsi="Arial" w:cs="Arial"/>
+          <w:sz w:val="24"/>
+          <w:szCs w:val="24"/>
+        </w:rPr>
+        <w:t>Gestiona imágenes en formato PNG, BMP, entre otras.</w:t>
+      </w:r>
+    </w:p>
+    <w:p>
+      <w:pPr>
+        <w:pStyle w:val="Prrafodelista"/>
+        <w:numPr>
+          <w:ilvl w:val="0"/>
+          <w:numId w:val="3"/>
+        </w:numPr>
+        <w:jc w:val="both"/>
+        <w:rPr>
+          <w:rFonts w:ascii="Arial" w:eastAsia="Arial Unicode MS" w:hAnsi="Arial" w:cs="Arial"/>
+          <w:b/>
+          <w:sz w:val="24"/>
+          <w:szCs w:val="24"/>
+        </w:rPr>
+      </w:pPr>
+      <w:r>
+        <w:rPr>
+          <w:rFonts w:ascii="Arial" w:eastAsia="Arial Unicode MS" w:hAnsi="Arial" w:cs="Arial"/>
+          <w:sz w:val="24"/>
+          <w:szCs w:val="24"/>
+        </w:rPr>
+        <w:t>Implementa sistemas de sonido en formatos MOD, OGG, MP3.</w:t>
+      </w:r>
+    </w:p>
+    <w:p>
+      <w:pPr>
+        <w:pStyle w:val="Prrafodelista"/>
+        <w:numPr>
+          <w:ilvl w:val="0"/>
+          <w:numId w:val="3"/>
+        </w:numPr>
+        <w:jc w:val="both"/>
+        <w:rPr>
+          <w:rFonts w:ascii="Arial" w:eastAsia="Arial Unicode MS" w:hAnsi="Arial" w:cs="Arial"/>
+          <w:b/>
+          <w:sz w:val="24"/>
+          <w:szCs w:val="24"/>
+        </w:rPr>
+      </w:pPr>
+      <w:r>
+        <w:rPr>
+          <w:rFonts w:ascii="Arial" w:eastAsia="Arial Unicode MS" w:hAnsi="Arial" w:cs="Arial"/>
+          <w:sz w:val="24"/>
+          <w:szCs w:val="24"/>
+        </w:rPr>
+        <w:t>Operaciones relacionadas con el gestor de ventana.</w:t>
+      </w:r>
+    </w:p>
+    <w:p>
+      <w:pPr>
+        <w:pStyle w:val="Prrafodelista"/>
+        <w:numPr>
+          <w:ilvl w:val="0"/>
+          <w:numId w:val="3"/>
+        </w:numPr>
+        <w:jc w:val="both"/>
+        <w:rPr>
+          <w:rFonts w:ascii="Arial" w:eastAsia="Arial Unicode MS" w:hAnsi="Arial" w:cs="Arial"/>
+          <w:b/>
+          <w:sz w:val="24"/>
+          <w:szCs w:val="24"/>
+        </w:rPr>
+      </w:pPr>
+      <w:r>
+        <w:rPr>
+          <w:rFonts w:ascii="Arial" w:eastAsia="Arial Unicode MS" w:hAnsi="Arial" w:cs="Arial"/>
+          <w:sz w:val="24"/>
+          <w:szCs w:val="24"/>
+        </w:rPr>
+        <w:t>Eventos de aplicación y dispositivos de entrada como mouse, teclado y joystick.</w:t>
+      </w:r>
+    </w:p>
+    <w:p>
+      <w:pPr>
+        <w:pStyle w:val="Prrafodelista"/>
+        <w:numPr>
+          <w:ilvl w:val="0"/>
+          <w:numId w:val="3"/>
+        </w:numPr>
+        <w:jc w:val="both"/>
+        <w:rPr>
+          <w:rFonts w:ascii="Arial" w:eastAsia="Arial Unicode MS" w:hAnsi="Arial" w:cs="Arial"/>
+          <w:b/>
+          <w:sz w:val="24"/>
+          <w:szCs w:val="24"/>
+        </w:rPr>
+      </w:pPr>
+      <w:r>
+        <w:rPr>
+          <w:rFonts w:ascii="Arial" w:eastAsia="Arial Unicode MS" w:hAnsi="Arial" w:cs="Arial"/>
+          <w:sz w:val="24"/>
+          <w:szCs w:val="24"/>
+        </w:rPr>
+        <w:lastRenderedPageBreak/>
+        <w:t>Temporizadores.</w:t>
+      </w:r>
+    </w:p>
+    <w:p>
+      <w:pPr>
+        <w:pStyle w:val="Prrafodelista"/>
+        <w:numPr>
+          <w:ilvl w:val="0"/>
+          <w:numId w:val="3"/>
+        </w:numPr>
+        <w:jc w:val="both"/>
+        <w:rPr>
+          <w:rFonts w:ascii="Arial" w:eastAsia="Arial Unicode MS" w:hAnsi="Arial" w:cs="Arial"/>
+          <w:b/>
+          <w:sz w:val="24"/>
+          <w:szCs w:val="24"/>
+        </w:rPr>
+      </w:pPr>
+      <w:r>
+        <w:rPr>
+          <w:rFonts w:ascii="Arial" w:eastAsia="Arial Unicode MS" w:hAnsi="Arial" w:cs="Arial"/>
+          <w:sz w:val="24"/>
+          <w:szCs w:val="24"/>
+        </w:rPr>
+        <w:t xml:space="preserve">Colisiones, sistema de </w:t>
+      </w:r>
+      <w:proofErr w:type="spellStart"/>
+      <w:r>
+        <w:rPr>
+          <w:rFonts w:ascii="Arial" w:eastAsia="Arial Unicode MS" w:hAnsi="Arial" w:cs="Arial"/>
+          <w:sz w:val="24"/>
+          <w:szCs w:val="24"/>
+        </w:rPr>
+        <w:t>Sprites</w:t>
+      </w:r>
+      <w:proofErr w:type="spellEnd"/>
+    </w:p>
+    <w:p>
+      <w:pPr>
+        <w:jc w:val="both"/>
+        <w:rPr>
+          <w:rFonts w:ascii="Arial" w:eastAsia="Arial Unicode MS" w:hAnsi="Arial" w:cs="Arial"/>
+          <w:b/>
+          <w:sz w:val="24"/>
+          <w:szCs w:val="24"/>
+        </w:rPr>
+      </w:pPr>
+      <w:r>
+        <w:rPr>
+          <w:rFonts w:ascii="Arial" w:eastAsia="Arial Unicode MS" w:hAnsi="Arial" w:cs="Arial"/>
+          <w:b/>
+          <w:sz w:val="24"/>
+          <w:szCs w:val="24"/>
+        </w:rPr>
+        <w:t>Organigrama</w:t>
+      </w:r>
+      <w:bookmarkStart w:id="0" w:name="_GoBack"/>
+      <w:bookmarkEnd w:id="0"/>
+    </w:p>
+    <w:p>
+      <w:pPr>
+        <w:jc w:val="both"/>
+        <w:rPr>
+          <w:rFonts w:ascii="Arial" w:eastAsia="Arial Unicode MS" w:hAnsi="Arial" w:cs="Arial"/>
+          <w:b/>
+          <w:sz w:val="24"/>
+          <w:szCs w:val="24"/>
+        </w:rPr>
+      </w:pPr>
+      <w:r>
+        <w:rPr>
+          <w:noProof/>
+          <w:lang w:val="es-EC" w:eastAsia="es-EC"/>
+        </w:rPr>
+        <w:drawing>
+          <wp:inline distT="0" distB="0" distL="0" distR="0" wp14:anchorId="6D7FCF19" wp14:editId="26EF31C4">
+            <wp:extent cx="6209665" cy="2767965"/>
+            <wp:effectExtent l="0" t="0" r="635" b="0"/>
+            <wp:docPr id="1" name="Imagen 1"/>
+            <wp:cNvGraphicFramePr>
+              <a:graphicFrameLocks xmlns:a="http://schemas.openxmlformats.org/drawingml/2006/main" noChangeAspect="1"/>
+            </wp:cNvGraphicFramePr>
+            <a:graphic xmlns:a="http://schemas.openxmlformats.org/drawingml/2006/main">
+              <a:graphicData uri="http://schemas.openxmlformats.org/drawingml/2006/picture">
+                <pic:pic xmlns:pic="http://schemas.openxmlformats.org/drawingml/2006/picture">
+                  <pic:nvPicPr>
+                    <pic:cNvPr id="1" name=""/>
+                    <pic:cNvPicPr/>
+                  </pic:nvPicPr>
+                  <pic:blipFill>
+                    <a:blip r:embed="rId9"/>
+                    <a:stretch>
+                      <a:fillRect/>
+                    </a:stretch>
+                  </pic:blipFill>
+                  <pic:spPr>
+                    <a:xfrm>
+                      <a:off x="0" y="0"/>
+                      <a:ext cx="6209665" cy="2767965"/>
+                    </a:xfrm>
+                    <a:prstGeom prst="rect">
+                      <a:avLst/>
+                    </a:prstGeom>
+                  </pic:spPr>
+                </pic:pic>
+              </a:graphicData>
+            </a:graphic>
+          </wp:inline>
+        </w:drawing>
+      </w:r>
+    </w:p>
+    <w:p>
+      <w:pPr>
+        <w:jc w:val="both"/>
+        <w:rPr>
+          <w:rFonts w:ascii="Arial" w:eastAsia="Arial Unicode MS" w:hAnsi="Arial" w:cs="Arial"/>
+          <w:b/>
+          <w:sz w:val="24"/>
+          <w:szCs w:val="24"/>
+          <w:lang w:val="en-US"/>
+        </w:rPr>
+      </w:pPr>
+      <w:r>
+        <w:rPr>
+          <w:rFonts w:ascii="Arial" w:eastAsia="Arial Unicode MS" w:hAnsi="Arial" w:cs="Arial"/>
+          <w:b/>
+          <w:sz w:val="24"/>
+          <w:szCs w:val="24"/>
+        </w:rPr>
+        <w:t>Bibliografía</w:t>
+      </w:r>
+      <w:r>
+        <w:rPr>
+          <w:rFonts w:ascii="Arial" w:eastAsia="Arial Unicode MS" w:hAnsi="Arial" w:cs="Arial"/>
+          <w:b/>
+          <w:sz w:val="24"/>
+          <w:szCs w:val="24"/>
+          <w:lang w:val="en-US"/>
+        </w:rPr>
+        <w:t>:</w:t>
+      </w:r>
+    </w:p>
+    <w:p>
+      <w:pPr>
+        <w:jc w:val="both"/>
+        <w:rPr>
+          <w:rFonts w:ascii="Arial" w:eastAsia="Arial Unicode MS" w:hAnsi="Arial" w:cs="Arial"/>
+          <w:sz w:val="24"/>
+          <w:szCs w:val="24"/>
+          <w:lang w:val="es-EC"/>
+        </w:rPr>
+      </w:pPr>
+      <w:r>
+        <w:rPr>
+          <w:rFonts w:ascii="Arial" w:eastAsia="Arial Unicode MS" w:hAnsi="Arial" w:cs="Arial"/>
+          <w:b/>
+          <w:sz w:val="24"/>
+          <w:szCs w:val="24"/>
+          <w:lang w:val="es-EC"/>
+        </w:rPr>
+        <w:t xml:space="preserve">[1] </w:t>
+      </w:r>
+      <w:r>
+        <w:rPr>
+          <w:rFonts w:ascii="Arial" w:eastAsia="Arial Unicode MS" w:hAnsi="Arial" w:cs="Arial"/>
+          <w:sz w:val="24"/>
+          <w:szCs w:val="24"/>
+          <w:lang w:val="es-EC"/>
+        </w:rPr>
+        <w:t xml:space="preserve">Anónimo, es.m.wikpedia.org [online] Disponible: </w:t>
+      </w:r>
+      <w:hyperlink r:id="rId10" w:history="1">
+        <w:r>
+          <w:rPr>
+            <w:rStyle w:val="Hipervnculo"/>
+            <w:rFonts w:ascii="Arial" w:eastAsia="Arial Unicode MS" w:hAnsi="Arial" w:cs="Arial"/>
+            <w:sz w:val="24"/>
+            <w:szCs w:val="24"/>
+            <w:lang w:val="es-EC"/>
+          </w:rPr>
+          <w:t>https://es.m.wikipedia.org/wiki/Bomberman_(videojuego)</w:t>
+        </w:r>
+      </w:hyperlink>
+    </w:p>
+    <w:p>
+      <w:pPr>
+        <w:jc w:val="both"/>
+        <w:rPr>
+          <w:rFonts w:ascii="Arial" w:eastAsia="Arial Unicode MS" w:hAnsi="Arial" w:cs="Arial"/>
+          <w:sz w:val="24"/>
+          <w:szCs w:val="24"/>
+          <w:lang w:val="en-US"/>
+        </w:rPr>
+      </w:pPr>
+      <w:r>
+        <w:rPr>
+          <w:rFonts w:ascii="Arial" w:eastAsia="Arial Unicode MS" w:hAnsi="Arial" w:cs="Arial"/>
+          <w:b/>
+          <w:sz w:val="24"/>
+          <w:szCs w:val="24"/>
+          <w:lang w:val="en-US"/>
+        </w:rPr>
+        <w:t>[2</w:t>
+      </w:r>
+      <w:r>
+        <w:rPr>
+          <w:rFonts w:ascii="Arial" w:eastAsia="Arial Unicode MS" w:hAnsi="Arial" w:cs="Arial"/>
+          <w:b/>
+          <w:sz w:val="24"/>
+          <w:szCs w:val="24"/>
+          <w:lang w:val="en-US"/>
+        </w:rPr>
+        <w:t xml:space="preserve">] </w:t>
+      </w:r>
+      <w:r>
+        <w:rPr>
+          <w:rFonts w:ascii="Arial" w:eastAsia="Arial Unicode MS" w:hAnsi="Arial" w:cs="Arial"/>
+          <w:sz w:val="24"/>
+          <w:szCs w:val="24"/>
+          <w:lang w:val="en-US"/>
+        </w:rPr>
+        <w:t xml:space="preserve">Hugo </w:t>
+      </w:r>
+      <w:proofErr w:type="spellStart"/>
+      <w:r>
+        <w:rPr>
+          <w:rFonts w:ascii="Arial" w:eastAsia="Arial Unicode MS" w:hAnsi="Arial" w:cs="Arial"/>
+          <w:sz w:val="24"/>
+          <w:szCs w:val="24"/>
+          <w:lang w:val="en-US"/>
+        </w:rPr>
+        <w:t>Ruscitti</w:t>
+      </w:r>
+      <w:proofErr w:type="spellEnd"/>
+      <w:r>
+        <w:rPr>
+          <w:rFonts w:ascii="Arial" w:eastAsia="Arial Unicode MS" w:hAnsi="Arial" w:cs="Arial"/>
+          <w:sz w:val="24"/>
+          <w:szCs w:val="24"/>
+          <w:lang w:val="en-US"/>
+        </w:rPr>
+        <w:t xml:space="preserve">, 2007, </w:t>
+      </w:r>
+      <w:hyperlink r:id="rId11" w:history="1">
+        <w:r>
+          <w:rPr>
+            <w:rStyle w:val="Hipervnculo"/>
+            <w:rFonts w:ascii="Arial" w:eastAsia="Arial Unicode MS" w:hAnsi="Arial" w:cs="Arial"/>
+            <w:sz w:val="24"/>
+            <w:szCs w:val="24"/>
+            <w:lang w:val="en-US"/>
+          </w:rPr>
+          <w:t>www.losersjuegos.com.ar</w:t>
+        </w:r>
+      </w:hyperlink>
+      <w:r>
+        <w:rPr>
+          <w:rFonts w:ascii="Arial" w:eastAsia="Arial Unicode MS" w:hAnsi="Arial" w:cs="Arial"/>
+          <w:sz w:val="24"/>
+          <w:szCs w:val="24"/>
+          <w:lang w:val="en-US"/>
+        </w:rPr>
+        <w:t xml:space="preserve"> [</w:t>
+      </w:r>
+      <w:r>
+        <w:rPr>
+          <w:rFonts w:ascii="Arial" w:eastAsia="Arial Unicode MS" w:hAnsi="Arial" w:cs="Arial"/>
+          <w:sz w:val="24"/>
+          <w:szCs w:val="24"/>
+          <w:lang w:val="en-US"/>
+        </w:rPr>
+        <w:t>online</w:t>
+      </w:r>
+      <w:r>
+        <w:rPr>
+          <w:rFonts w:ascii="Arial" w:eastAsia="Arial Unicode MS" w:hAnsi="Arial" w:cs="Arial"/>
+          <w:sz w:val="24"/>
+          <w:szCs w:val="24"/>
+          <w:lang w:val="en-US"/>
+        </w:rPr>
+        <w:t>]</w:t>
+      </w:r>
+      <w:r>
+        <w:rPr>
+          <w:rFonts w:ascii="Arial" w:eastAsia="Arial Unicode MS" w:hAnsi="Arial" w:cs="Arial"/>
+          <w:sz w:val="24"/>
+          <w:szCs w:val="24"/>
+          <w:lang w:val="en-US"/>
+        </w:rPr>
+        <w:t xml:space="preserve"> </w:t>
+      </w:r>
+      <w:proofErr w:type="spellStart"/>
+      <w:r>
+        <w:rPr>
+          <w:rFonts w:ascii="Arial" w:eastAsia="Arial Unicode MS" w:hAnsi="Arial" w:cs="Arial"/>
+          <w:sz w:val="24"/>
+          <w:szCs w:val="24"/>
+          <w:lang w:val="en-US"/>
+        </w:rPr>
+        <w:t>Disponible</w:t>
+      </w:r>
+      <w:proofErr w:type="spellEnd"/>
+      <w:r>
+        <w:rPr>
+          <w:rFonts w:ascii="Arial" w:eastAsia="Arial Unicode MS" w:hAnsi="Arial" w:cs="Arial"/>
+          <w:sz w:val="24"/>
+          <w:szCs w:val="24"/>
+          <w:lang w:val="en-US"/>
+        </w:rPr>
+        <w:t xml:space="preserve">: </w:t>
+      </w:r>
+      <w:hyperlink r:id="rId12" w:history="1">
+        <w:r>
+          <w:rPr>
+            <w:rStyle w:val="Hipervnculo"/>
+            <w:rFonts w:ascii="Arial" w:eastAsia="Arial Unicode MS" w:hAnsi="Arial" w:cs="Arial"/>
+            <w:sz w:val="24"/>
+            <w:szCs w:val="24"/>
+            <w:lang w:val="en-US"/>
+          </w:rPr>
+          <w:t>http://www.losersjuegos.com.ar/_media/referencia/videos/python_y_pygame_cafeconf_2007/pygame_cafeconf_2007_slides.pdf</w:t>
+        </w:r>
+      </w:hyperlink>
+    </w:p>
+    <w:p>
+      <w:pPr>
+        <w:jc w:val="both"/>
+        <w:rPr>
+          <w:rFonts w:ascii="Arial" w:eastAsia="Arial Unicode MS" w:hAnsi="Arial" w:cs="Arial"/>
+          <w:sz w:val="24"/>
+          <w:szCs w:val="24"/>
+          <w:lang w:val="en-US"/>
+        </w:rPr>
+      </w:pPr>
+    </w:p>
+    <w:p>
+      <w:pPr>
+        <w:jc w:val="both"/>
+        <w:rPr>
+          <w:rFonts w:ascii="Arial" w:eastAsia="Arial Unicode MS" w:hAnsi="Arial" w:cs="Arial"/>
+          <w:b/>
+          <w:sz w:val="24"/>
+          <w:szCs w:val="24"/>
+          <w:u w:val="single"/>
+          <w:lang w:val="en-US"/>
+        </w:rPr>
+      </w:pPr>
+    </w:p>
+    <w:p>
+      <w:pPr>
+        <w:rPr>
+          <w:lang w:val="en-US"/>
+        </w:rPr>
+      </w:pPr>
+    </w:p>
     <w:sectPr>
       <w:pgSz w:w="11906" w:h="16838"/>
-      <w:pgMar w:top="1417" w:right="1701" w:bottom="1417" w:left="1701" w:header="708" w:footer="708" w:gutter="0"/>
+      <w:pgMar w:top="1417" w:right="1701" w:bottom="1417" w:left="993" w:header="708" w:footer="708" w:gutter="0"/>
       <w:pgBorders w:display="firstPage" w:offsetFrom="page">
         <w:top w:val="eclipsingSquares2" w:sz="20" w:space="24" w:color="auto"/>
         <w:left w:val="eclipsingSquares2" w:sz="20" w:space="24" w:color="auto"/>
@@ -828,6 +1463,332 @@
     </w:sectPr>
   </w:body>
 </w:document>
+</file>
+
+<file path=word/numbering.xml><?xml version="1.0" encoding="utf-8"?>
+<w:numbering xmlns:wpc="http://schemas.microsoft.com/office/word/2010/wordprocessingCanvas" xmlns:mc="http://schemas.openxmlformats.org/markup-compatibility/2006" xmlns:o="urn:schemas-microsoft-com:office:office" xmlns:r="http://schemas.openxmlformats.org/officeDocument/2006/relationships" xmlns:m="http://schemas.openxmlformats.org/officeDocument/2006/math" xmlns:v="urn:schemas-microsoft-com:vml" xmlns:wp14="http://schemas.microsoft.com/office/word/2010/wordprocessingDrawing" xmlns:wp="http://schemas.openxmlformats.org/drawingml/2006/wordprocessingDrawing" xmlns:w10="urn:schemas-microsoft-com:office:word" xmlns:w="http://schemas.openxmlformats.org/wordprocessingml/2006/main" xmlns:w14="http://schemas.microsoft.com/office/word/2010/wordml" xmlns:w15="http://schemas.microsoft.com/office/word/2012/wordml" xmlns:wpg="http://schemas.microsoft.com/office/word/2010/wordprocessingGroup" xmlns:wpi="http://schemas.microsoft.com/office/word/2010/wordprocessingInk" xmlns:wne="http://schemas.microsoft.com/office/word/2006/wordml" xmlns:wps="http://schemas.microsoft.com/office/word/2010/wordprocessingShape" mc:Ignorable="w14 w15 wp14">
+  <w:abstractNum w:abstractNumId="0" w15:restartNumberingAfterBreak="0">
+    <w:nsid w:val="24807EC0"/>
+    <w:multiLevelType w:val="hybridMultilevel"/>
+    <w:tmpl w:val="B7086132"/>
+    <w:lvl w:ilvl="0" w:tplc="300A000F">
+      <w:start w:val="1"/>
+      <w:numFmt w:val="decimal"/>
+      <w:lvlText w:val="%1."/>
+      <w:lvlJc w:val="left"/>
+      <w:pPr>
+        <w:ind w:left="720" w:hanging="360"/>
+      </w:pPr>
+    </w:lvl>
+    <w:lvl w:ilvl="1" w:tplc="300A0019" w:tentative="1">
+      <w:start w:val="1"/>
+      <w:numFmt w:val="lowerLetter"/>
+      <w:lvlText w:val="%2."/>
+      <w:lvlJc w:val="left"/>
+      <w:pPr>
+        <w:ind w:left="1440" w:hanging="360"/>
+      </w:pPr>
+    </w:lvl>
+    <w:lvl w:ilvl="2" w:tplc="300A001B" w:tentative="1">
+      <w:start w:val="1"/>
+      <w:numFmt w:val="lowerRoman"/>
+      <w:lvlText w:val="%3."/>
+      <w:lvlJc w:val="right"/>
+      <w:pPr>
+        <w:ind w:left="2160" w:hanging="180"/>
+      </w:pPr>
+    </w:lvl>
+    <w:lvl w:ilvl="3" w:tplc="300A000F" w:tentative="1">
+      <w:start w:val="1"/>
+      <w:numFmt w:val="decimal"/>
+      <w:lvlText w:val="%4."/>
+      <w:lvlJc w:val="left"/>
+      <w:pPr>
+        <w:ind w:left="2880" w:hanging="360"/>
+      </w:pPr>
+    </w:lvl>
+    <w:lvl w:ilvl="4" w:tplc="300A0019" w:tentative="1">
+      <w:start w:val="1"/>
+      <w:numFmt w:val="lowerLetter"/>
+      <w:lvlText w:val="%5."/>
+      <w:lvlJc w:val="left"/>
+      <w:pPr>
+        <w:ind w:left="3600" w:hanging="360"/>
+      </w:pPr>
+    </w:lvl>
+    <w:lvl w:ilvl="5" w:tplc="300A001B" w:tentative="1">
+      <w:start w:val="1"/>
+      <w:numFmt w:val="lowerRoman"/>
+      <w:lvlText w:val="%6."/>
+      <w:lvlJc w:val="right"/>
+      <w:pPr>
+        <w:ind w:left="4320" w:hanging="180"/>
+      </w:pPr>
+    </w:lvl>
+    <w:lvl w:ilvl="6" w:tplc="300A000F" w:tentative="1">
+      <w:start w:val="1"/>
+      <w:numFmt w:val="decimal"/>
+      <w:lvlText w:val="%7."/>
+      <w:lvlJc w:val="left"/>
+      <w:pPr>
+        <w:ind w:left="5040" w:hanging="360"/>
+      </w:pPr>
+    </w:lvl>
+    <w:lvl w:ilvl="7" w:tplc="300A0019" w:tentative="1">
+      <w:start w:val="1"/>
+      <w:numFmt w:val="lowerLetter"/>
+      <w:lvlText w:val="%8."/>
+      <w:lvlJc w:val="left"/>
+      <w:pPr>
+        <w:ind w:left="5760" w:hanging="360"/>
+      </w:pPr>
+    </w:lvl>
+    <w:lvl w:ilvl="8" w:tplc="300A001B" w:tentative="1">
+      <w:start w:val="1"/>
+      <w:numFmt w:val="lowerRoman"/>
+      <w:lvlText w:val="%9."/>
+      <w:lvlJc w:val="right"/>
+      <w:pPr>
+        <w:ind w:left="6480" w:hanging="180"/>
+      </w:pPr>
+    </w:lvl>
+  </w:abstractNum>
+  <w:abstractNum w:abstractNumId="1" w15:restartNumberingAfterBreak="0">
+    <w:nsid w:val="35CF093B"/>
+    <w:multiLevelType w:val="hybridMultilevel"/>
+    <w:tmpl w:val="7B9C76FA"/>
+    <w:lvl w:ilvl="0" w:tplc="300A0001">
+      <w:start w:val="1"/>
+      <w:numFmt w:val="bullet"/>
+      <w:lvlText w:val=""/>
+      <w:lvlJc w:val="left"/>
+      <w:pPr>
+        <w:ind w:left="1440" w:hanging="360"/>
+      </w:pPr>
+      <w:rPr>
+        <w:rFonts w:ascii="Symbol" w:hAnsi="Symbol" w:hint="default"/>
+      </w:rPr>
+    </w:lvl>
+    <w:lvl w:ilvl="1" w:tplc="300A0003" w:tentative="1">
+      <w:start w:val="1"/>
+      <w:numFmt w:val="bullet"/>
+      <w:lvlText w:val="o"/>
+      <w:lvlJc w:val="left"/>
+      <w:pPr>
+        <w:ind w:left="2160" w:hanging="360"/>
+      </w:pPr>
+      <w:rPr>
+        <w:rFonts w:ascii="Courier New" w:hAnsi="Courier New" w:cs="Courier New" w:hint="default"/>
+      </w:rPr>
+    </w:lvl>
+    <w:lvl w:ilvl="2" w:tplc="300A0005" w:tentative="1">
+      <w:start w:val="1"/>
+      <w:numFmt w:val="bullet"/>
+      <w:lvlText w:val=""/>
+      <w:lvlJc w:val="left"/>
+      <w:pPr>
+        <w:ind w:left="2880" w:hanging="360"/>
+      </w:pPr>
+      <w:rPr>
+        <w:rFonts w:ascii="Wingdings" w:hAnsi="Wingdings" w:hint="default"/>
+      </w:rPr>
+    </w:lvl>
+    <w:lvl w:ilvl="3" w:tplc="300A0001" w:tentative="1">
+      <w:start w:val="1"/>
+      <w:numFmt w:val="bullet"/>
+      <w:lvlText w:val=""/>
+      <w:lvlJc w:val="left"/>
+      <w:pPr>
+        <w:ind w:left="3600" w:hanging="360"/>
+      </w:pPr>
+      <w:rPr>
+        <w:rFonts w:ascii="Symbol" w:hAnsi="Symbol" w:hint="default"/>
+      </w:rPr>
+    </w:lvl>
+    <w:lvl w:ilvl="4" w:tplc="300A0003" w:tentative="1">
+      <w:start w:val="1"/>
+      <w:numFmt w:val="bullet"/>
+      <w:lvlText w:val="o"/>
+      <w:lvlJc w:val="left"/>
+      <w:pPr>
+        <w:ind w:left="4320" w:hanging="360"/>
+      </w:pPr>
+      <w:rPr>
+        <w:rFonts w:ascii="Courier New" w:hAnsi="Courier New" w:cs="Courier New" w:hint="default"/>
+      </w:rPr>
+    </w:lvl>
+    <w:lvl w:ilvl="5" w:tplc="300A0005" w:tentative="1">
+      <w:start w:val="1"/>
+      <w:numFmt w:val="bullet"/>
+      <w:lvlText w:val=""/>
+      <w:lvlJc w:val="left"/>
+      <w:pPr>
+        <w:ind w:left="5040" w:hanging="360"/>
+      </w:pPr>
+      <w:rPr>
+        <w:rFonts w:ascii="Wingdings" w:hAnsi="Wingdings" w:hint="default"/>
+      </w:rPr>
+    </w:lvl>
+    <w:lvl w:ilvl="6" w:tplc="300A0001" w:tentative="1">
+      <w:start w:val="1"/>
+      <w:numFmt w:val="bullet"/>
+      <w:lvlText w:val=""/>
+      <w:lvlJc w:val="left"/>
+      <w:pPr>
+        <w:ind w:left="5760" w:hanging="360"/>
+      </w:pPr>
+      <w:rPr>
+        <w:rFonts w:ascii="Symbol" w:hAnsi="Symbol" w:hint="default"/>
+      </w:rPr>
+    </w:lvl>
+    <w:lvl w:ilvl="7" w:tplc="300A0003" w:tentative="1">
+      <w:start w:val="1"/>
+      <w:numFmt w:val="bullet"/>
+      <w:lvlText w:val="o"/>
+      <w:lvlJc w:val="left"/>
+      <w:pPr>
+        <w:ind w:left="6480" w:hanging="360"/>
+      </w:pPr>
+      <w:rPr>
+        <w:rFonts w:ascii="Courier New" w:hAnsi="Courier New" w:cs="Courier New" w:hint="default"/>
+      </w:rPr>
+    </w:lvl>
+    <w:lvl w:ilvl="8" w:tplc="300A0005" w:tentative="1">
+      <w:start w:val="1"/>
+      <w:numFmt w:val="bullet"/>
+      <w:lvlText w:val=""/>
+      <w:lvlJc w:val="left"/>
+      <w:pPr>
+        <w:ind w:left="7200" w:hanging="360"/>
+      </w:pPr>
+      <w:rPr>
+        <w:rFonts w:ascii="Wingdings" w:hAnsi="Wingdings" w:hint="default"/>
+      </w:rPr>
+    </w:lvl>
+  </w:abstractNum>
+  <w:abstractNum w:abstractNumId="2" w15:restartNumberingAfterBreak="0">
+    <w:nsid w:val="4C94185A"/>
+    <w:multiLevelType w:val="hybridMultilevel"/>
+    <w:tmpl w:val="CDEEBA5E"/>
+    <w:lvl w:ilvl="0" w:tplc="300A0001">
+      <w:start w:val="1"/>
+      <w:numFmt w:val="bullet"/>
+      <w:lvlText w:val=""/>
+      <w:lvlJc w:val="left"/>
+      <w:pPr>
+        <w:ind w:left="1440" w:hanging="360"/>
+      </w:pPr>
+      <w:rPr>
+        <w:rFonts w:ascii="Symbol" w:hAnsi="Symbol" w:hint="default"/>
+      </w:rPr>
+    </w:lvl>
+    <w:lvl w:ilvl="1" w:tplc="300A0003" w:tentative="1">
+      <w:start w:val="1"/>
+      <w:numFmt w:val="bullet"/>
+      <w:lvlText w:val="o"/>
+      <w:lvlJc w:val="left"/>
+      <w:pPr>
+        <w:ind w:left="2160" w:hanging="360"/>
+      </w:pPr>
+      <w:rPr>
+        <w:rFonts w:ascii="Courier New" w:hAnsi="Courier New" w:cs="Courier New" w:hint="default"/>
+      </w:rPr>
+    </w:lvl>
+    <w:lvl w:ilvl="2" w:tplc="300A0005" w:tentative="1">
+      <w:start w:val="1"/>
+      <w:numFmt w:val="bullet"/>
+      <w:lvlText w:val=""/>
+      <w:lvlJc w:val="left"/>
+      <w:pPr>
+        <w:ind w:left="2880" w:hanging="360"/>
+      </w:pPr>
+      <w:rPr>
+        <w:rFonts w:ascii="Wingdings" w:hAnsi="Wingdings" w:hint="default"/>
+      </w:rPr>
+    </w:lvl>
+    <w:lvl w:ilvl="3" w:tplc="300A0001" w:tentative="1">
+      <w:start w:val="1"/>
+      <w:numFmt w:val="bullet"/>
+      <w:lvlText w:val=""/>
+      <w:lvlJc w:val="left"/>
+      <w:pPr>
+        <w:ind w:left="3600" w:hanging="360"/>
+      </w:pPr>
+      <w:rPr>
+        <w:rFonts w:ascii="Symbol" w:hAnsi="Symbol" w:hint="default"/>
+      </w:rPr>
+    </w:lvl>
+    <w:lvl w:ilvl="4" w:tplc="300A0003" w:tentative="1">
+      <w:start w:val="1"/>
+      <w:numFmt w:val="bullet"/>
+      <w:lvlText w:val="o"/>
+      <w:lvlJc w:val="left"/>
+      <w:pPr>
+        <w:ind w:left="4320" w:hanging="360"/>
+      </w:pPr>
+      <w:rPr>
+        <w:rFonts w:ascii="Courier New" w:hAnsi="Courier New" w:cs="Courier New" w:hint="default"/>
+      </w:rPr>
+    </w:lvl>
+    <w:lvl w:ilvl="5" w:tplc="300A0005" w:tentative="1">
+      <w:start w:val="1"/>
+      <w:numFmt w:val="bullet"/>
+      <w:lvlText w:val=""/>
+      <w:lvlJc w:val="left"/>
+      <w:pPr>
+        <w:ind w:left="5040" w:hanging="360"/>
+      </w:pPr>
+      <w:rPr>
+        <w:rFonts w:ascii="Wingdings" w:hAnsi="Wingdings" w:hint="default"/>
+      </w:rPr>
+    </w:lvl>
+    <w:lvl w:ilvl="6" w:tplc="300A0001" w:tentative="1">
+      <w:start w:val="1"/>
+      <w:numFmt w:val="bullet"/>
+      <w:lvlText w:val=""/>
+      <w:lvlJc w:val="left"/>
+      <w:pPr>
+        <w:ind w:left="5760" w:hanging="360"/>
+      </w:pPr>
+      <w:rPr>
+        <w:rFonts w:ascii="Symbol" w:hAnsi="Symbol" w:hint="default"/>
+      </w:rPr>
+    </w:lvl>
+    <w:lvl w:ilvl="7" w:tplc="300A0003" w:tentative="1">
+      <w:start w:val="1"/>
+      <w:numFmt w:val="bullet"/>
+      <w:lvlText w:val="o"/>
+      <w:lvlJc w:val="left"/>
+      <w:pPr>
+        <w:ind w:left="6480" w:hanging="360"/>
+      </w:pPr>
+      <w:rPr>
+        <w:rFonts w:ascii="Courier New" w:hAnsi="Courier New" w:cs="Courier New" w:hint="default"/>
+      </w:rPr>
+    </w:lvl>
+    <w:lvl w:ilvl="8" w:tplc="300A0005" w:tentative="1">
+      <w:start w:val="1"/>
+      <w:numFmt w:val="bullet"/>
+      <w:lvlText w:val=""/>
+      <w:lvlJc w:val="left"/>
+      <w:pPr>
+        <w:ind w:left="7200" w:hanging="360"/>
+      </w:pPr>
+      <w:rPr>
+        <w:rFonts w:ascii="Wingdings" w:hAnsi="Wingdings" w:hint="default"/>
+      </w:rPr>
+    </w:lvl>
+  </w:abstractNum>
+  <w:num w:numId="1">
+    <w:abstractNumId w:val="0"/>
+  </w:num>
+  <w:num w:numId="2">
+    <w:abstractNumId w:val="1"/>
+  </w:num>
+  <w:num w:numId="3">
+    <w:abstractNumId w:val="2"/>
+  </w:num>
+</w:numbering>
 </file>
 
 <file path=word/styles.xml><?xml version="1.0" encoding="utf-8"?>
@@ -1273,7 +2234,6 @@
     <w:name w:val="Hyperlink"/>
     <w:basedOn w:val="Fuentedeprrafopredeter"/>
     <w:uiPriority w:val="99"/>
-    <w:semiHidden/>
     <w:unhideWhenUsed/>
     <w:rsid w:val="00610660"/>
     <w:rPr>
@@ -1300,6 +2260,17 @@
     <w:name w:val="t_nihongo_icon"/>
     <w:basedOn w:val="Fuentedeprrafopredeter"/>
     <w:rsid w:val="00610660"/>
+  </w:style>
+  <w:style w:type="paragraph" w:styleId="Prrafodelista">
+    <w:name w:val="List Paragraph"/>
+    <w:basedOn w:val="Normal"/>
+    <w:uiPriority w:val="34"/>
+    <w:qFormat/>
+    <w:rsid w:val="003933E2"/>
+    <w:pPr>
+      <w:ind w:left="720"/>
+      <w:contextualSpacing/>
+    </w:pPr>
   </w:style>
 </w:styles>
 </file>

</xml_diff>